<commit_message>
small fix to HTMLBASICLab1.1.docx
</commit_message>
<xml_diff>
--- a/3) Labs/1) HTML/HTMLBASICLab1.1.docx
+++ b/3) Labs/1) HTML/HTMLBASICLab1.1.docx
@@ -395,7 +395,17 @@
           <w:sz w:val="22"/>
           <w:szCs w:val="22"/>
         </w:rPr>
-        <w:t>&lt;tittle&gt;&lt;/title&gt;</w:t>
+        <w:t>&lt;tit</w:t>
+      </w:r>
+      <w:r>
+        <w:rPr>
+          <w:rFonts w:eastAsia="Dotum" w:cs="Arial"/>
+          <w:b/>
+          <w:color w:val="333333"/>
+          <w:sz w:val="22"/>
+          <w:szCs w:val="22"/>
+        </w:rPr>
+        <w:t>le&gt;&lt;/title&gt;</w:t>
       </w:r>
       <w:r>
         <w:rPr>
@@ -1551,8 +1561,6 @@
           <w:szCs w:val="20"/>
         </w:rPr>
       </w:pPr>
-      <w:bookmarkStart w:id="1" w:name="_GoBack"/>
-      <w:bookmarkEnd w:id="1"/>
     </w:p>
     <w:p>
       <w:pPr>
@@ -2018,8 +2026,8 @@
           <w:szCs w:val="22"/>
         </w:rPr>
       </w:pPr>
-      <w:bookmarkStart w:id="2" w:name="Text_Tags"/>
-      <w:bookmarkEnd w:id="2"/>
+      <w:bookmarkStart w:id="1" w:name="Text_Tags"/>
+      <w:bookmarkEnd w:id="1"/>
       <w:r>
         <w:rPr>
           <w:rFonts w:cs="Arial"/>
@@ -4585,6 +4593,7 @@
           <w:szCs w:val="20"/>
         </w:rPr>
       </w:pPr>
+      <w:bookmarkStart w:id="2" w:name="_GoBack"/>
       <w:r>
         <w:rPr>
           <w:rFonts w:ascii="Arial" w:hAnsi="Arial" w:cs="Arial"/>
@@ -4642,6 +4651,7 @@
           </wp:inline>
         </w:drawing>
       </w:r>
+      <w:bookmarkEnd w:id="2"/>
     </w:p>
     <w:p>
       <w:pPr>

</xml_diff>